<commit_message>
Release Update Ver 1.0
Se añadió correcciones, ahora los modelos aparecen en grande tras una animación gradual. Lo modelos rotan y ahora todos aparecen el el mismo punto
</commit_message>
<xml_diff>
--- a/ImageTargets.docx
+++ b/ImageTargets.docx
@@ -2,24 +2,25 @@
 <file path=word/document.xml><?xml version="1.0" encoding="utf-8"?>
 <w:document xmlns:wpc="http://schemas.microsoft.com/office/word/2010/wordprocessingCanvas" xmlns:cx="http://schemas.microsoft.com/office/drawing/2014/chartex" xmlns:cx1="http://schemas.microsoft.com/office/drawing/2015/9/8/chartex" xmlns:cx2="http://schemas.microsoft.com/office/drawing/2015/10/21/chartex" xmlns:cx3="http://schemas.microsoft.com/office/drawing/2016/5/9/chartex" xmlns:cx4="http://schemas.microsoft.com/office/drawing/2016/5/10/chartex" xmlns:cx5="http://schemas.microsoft.com/office/drawing/2016/5/11/chartex" xmlns:cx6="http://schemas.microsoft.com/office/drawing/2016/5/12/chartex" xmlns:cx7="http://schemas.microsoft.com/office/drawing/2016/5/13/chartex" xmlns:cx8="http://schemas.microsoft.com/office/drawing/2016/5/14/chartex" xmlns:mc="http://schemas.openxmlformats.org/markup-compatibility/2006" xmlns:aink="http://schemas.microsoft.com/office/drawing/2016/ink" xmlns:am3d="http://schemas.microsoft.com/office/drawing/2017/model3d" xmlns:o="urn:schemas-microsoft-com:office:office" xmlns:oel="http://schemas.microsoft.com/office/2019/extlst" xmlns:r="http://schemas.openxmlformats.org/officeDocument/2006/relationships" xmlns:m="http://schemas.openxmlformats.org/officeDocument/2006/math" xmlns:v="urn:schemas-microsoft-com:vml" xmlns:wp14="http://schemas.microsoft.com/office/word/2010/wordprocessingDrawing" xmlns:wp="http://schemas.openxmlformats.org/drawingml/2006/wordprocessingDrawing" xmlns:w10="urn:schemas-microsoft-com:office:word" xmlns:w="http://schemas.openxmlformats.org/wordprocessingml/2006/main" xmlns:w14="http://schemas.microsoft.com/office/word/2010/wordml" xmlns:w15="http://schemas.microsoft.com/office/word/2012/wordml" xmlns:w16cex="http://schemas.microsoft.com/office/word/2018/wordml/cex" xmlns:w16cid="http://schemas.microsoft.com/office/word/2016/wordml/cid" xmlns:w16="http://schemas.microsoft.com/office/word/2018/wordml" xmlns:w16du="http://schemas.microsoft.com/office/word/2023/wordml/word16du" xmlns:w16sdtdh="http://schemas.microsoft.com/office/word/2020/wordml/sdtdatahash" xmlns:w16se="http://schemas.microsoft.com/office/word/2015/wordml/symex" xmlns:wpg="http://schemas.microsoft.com/office/word/2010/wordprocessingGroup" xmlns:wpi="http://schemas.microsoft.com/office/word/2010/wordprocessingInk" xmlns:wne="http://schemas.microsoft.com/office/word/2006/wordml" xmlns:wps="http://schemas.microsoft.com/office/word/2010/wordprocessingShape" mc:Ignorable="w14 w15 w16se w16cid w16 w16cex w16sdtdh wp14">
   <w:body>
+    <w:p/>
     <w:p>
       <w:r>
         <w:rPr>
           <w:noProof/>
         </w:rPr>
         <w:drawing>
-          <wp:anchor distT="0" distB="0" distL="114300" distR="114300" simplePos="0" relativeHeight="251667456" behindDoc="0" locked="0" layoutInCell="1" allowOverlap="1" wp14:anchorId="0719535A" wp14:editId="783436E5">
+          <wp:anchor distT="0" distB="0" distL="114300" distR="114300" simplePos="0" relativeHeight="251658240" behindDoc="0" locked="0" layoutInCell="1" allowOverlap="1" wp14:anchorId="2896342F" wp14:editId="5D2F6D03">
             <wp:simplePos x="0" y="0"/>
-            <wp:positionH relativeFrom="column">
-              <wp:posOffset>-1733868</wp:posOffset>
+            <wp:positionH relativeFrom="margin">
+              <wp:align>center</wp:align>
             </wp:positionH>
             <wp:positionV relativeFrom="paragraph">
-              <wp:posOffset>1573214</wp:posOffset>
+              <wp:posOffset>1257937</wp:posOffset>
             </wp:positionV>
-            <wp:extent cx="9518333" cy="5076444"/>
-            <wp:effectExtent l="0" t="7937" r="0" b="0"/>
+            <wp:extent cx="9646463" cy="5153025"/>
+            <wp:effectExtent l="0" t="1270" r="0" b="0"/>
             <wp:wrapNone/>
-            <wp:docPr id="2093286292" name="Imagen 11"/>
+            <wp:docPr id="1369926451" name="Imagen 11"/>
             <wp:cNvGraphicFramePr>
               <a:graphicFrameLocks xmlns:a="http://schemas.openxmlformats.org/drawingml/2006/main" noChangeAspect="1"/>
             </wp:cNvGraphicFramePr>
@@ -48,7 +49,7 @@
                   <pic:spPr bwMode="auto">
                     <a:xfrm rot="16200000">
                       <a:off x="0" y="0"/>
-                      <a:ext cx="9518333" cy="5076444"/>
+                      <a:ext cx="9646463" cy="5153025"/>
                     </a:xfrm>
                     <a:prstGeom prst="rect">
                       <a:avLst/>
@@ -74,25 +75,25 @@
         <w:br w:type="page"/>
       </w:r>
     </w:p>
+    <w:p/>
     <w:p>
       <w:r>
         <w:rPr>
           <w:noProof/>
         </w:rPr>
-        <w:lastRenderedPageBreak/>
         <w:drawing>
-          <wp:anchor distT="0" distB="0" distL="114300" distR="114300" simplePos="0" relativeHeight="251666432" behindDoc="0" locked="0" layoutInCell="1" allowOverlap="1" wp14:anchorId="7BE2568A" wp14:editId="04383C40">
+          <wp:anchor distT="0" distB="0" distL="114300" distR="114300" simplePos="0" relativeHeight="251659264" behindDoc="0" locked="0" layoutInCell="1" allowOverlap="1" wp14:anchorId="2CBB022C" wp14:editId="1A5AB62E">
             <wp:simplePos x="0" y="0"/>
             <wp:positionH relativeFrom="margin">
               <wp:align>center</wp:align>
             </wp:positionH>
             <wp:positionV relativeFrom="paragraph">
-              <wp:posOffset>1525587</wp:posOffset>
+              <wp:posOffset>1246823</wp:posOffset>
             </wp:positionV>
-            <wp:extent cx="9634419" cy="5138357"/>
-            <wp:effectExtent l="317" t="0" r="5398" b="5397"/>
+            <wp:extent cx="9694012" cy="5178425"/>
+            <wp:effectExtent l="0" t="9208" r="0" b="0"/>
             <wp:wrapNone/>
-            <wp:docPr id="1824444560" name="Imagen 10"/>
+            <wp:docPr id="1364009934" name="Imagen 12"/>
             <wp:cNvGraphicFramePr>
               <a:graphicFrameLocks xmlns:a="http://schemas.openxmlformats.org/drawingml/2006/main" noChangeAspect="1"/>
             </wp:cNvGraphicFramePr>
@@ -100,7 +101,7 @@
               <a:graphicData uri="http://schemas.openxmlformats.org/drawingml/2006/picture">
                 <pic:pic xmlns:pic="http://schemas.openxmlformats.org/drawingml/2006/picture">
                   <pic:nvPicPr>
-                    <pic:cNvPr id="0" name="Picture 10"/>
+                    <pic:cNvPr id="0" name="Picture 12"/>
                     <pic:cNvPicPr>
                       <a:picLocks noChangeAspect="1" noChangeArrowheads="1"/>
                     </pic:cNvPicPr>
@@ -121,7 +122,7 @@
                   <pic:spPr bwMode="auto">
                     <a:xfrm rot="16200000">
                       <a:off x="0" y="0"/>
-                      <a:ext cx="9634419" cy="5138357"/>
+                      <a:ext cx="9694012" cy="5178425"/>
                     </a:xfrm>
                     <a:prstGeom prst="rect">
                       <a:avLst/>
@@ -147,25 +148,25 @@
         <w:br w:type="page"/>
       </w:r>
     </w:p>
+    <w:p/>
     <w:p>
       <w:r>
         <w:rPr>
           <w:noProof/>
         </w:rPr>
-        <w:lastRenderedPageBreak/>
         <w:drawing>
-          <wp:anchor distT="0" distB="0" distL="114300" distR="114300" simplePos="0" relativeHeight="251665408" behindDoc="0" locked="0" layoutInCell="1" allowOverlap="1" wp14:anchorId="04EDECED" wp14:editId="03EC73D8">
+          <wp:anchor distT="0" distB="0" distL="114300" distR="114300" simplePos="0" relativeHeight="251660288" behindDoc="0" locked="0" layoutInCell="1" allowOverlap="1" wp14:anchorId="5BED9F22" wp14:editId="3F47C099">
             <wp:simplePos x="0" y="0"/>
             <wp:positionH relativeFrom="margin">
               <wp:align>center</wp:align>
             </wp:positionH>
             <wp:positionV relativeFrom="paragraph">
-              <wp:posOffset>1560196</wp:posOffset>
+              <wp:posOffset>1257936</wp:posOffset>
             </wp:positionV>
-            <wp:extent cx="9548694" cy="5092637"/>
-            <wp:effectExtent l="0" t="635" r="0" b="0"/>
+            <wp:extent cx="9646463" cy="5153025"/>
+            <wp:effectExtent l="0" t="1270" r="0" b="0"/>
             <wp:wrapNone/>
-            <wp:docPr id="1749249682" name="Imagen 9"/>
+            <wp:docPr id="1093112699" name="Imagen 13"/>
             <wp:cNvGraphicFramePr>
               <a:graphicFrameLocks xmlns:a="http://schemas.openxmlformats.org/drawingml/2006/main" noChangeAspect="1"/>
             </wp:cNvGraphicFramePr>
@@ -173,7 +174,7 @@
               <a:graphicData uri="http://schemas.openxmlformats.org/drawingml/2006/picture">
                 <pic:pic xmlns:pic="http://schemas.openxmlformats.org/drawingml/2006/picture">
                   <pic:nvPicPr>
-                    <pic:cNvPr id="0" name="Picture 9"/>
+                    <pic:cNvPr id="0" name="Picture 13"/>
                     <pic:cNvPicPr>
                       <a:picLocks noChangeAspect="1" noChangeArrowheads="1"/>
                     </pic:cNvPicPr>
@@ -194,7 +195,7 @@
                   <pic:spPr bwMode="auto">
                     <a:xfrm rot="16200000">
                       <a:off x="0" y="0"/>
-                      <a:ext cx="9548694" cy="5092637"/>
+                      <a:ext cx="9646463" cy="5153025"/>
                     </a:xfrm>
                     <a:prstGeom prst="rect">
                       <a:avLst/>
@@ -220,25 +221,25 @@
         <w:br w:type="page"/>
       </w:r>
     </w:p>
+    <w:p/>
     <w:p>
       <w:r>
         <w:rPr>
           <w:noProof/>
         </w:rPr>
-        <w:lastRenderedPageBreak/>
         <w:drawing>
-          <wp:anchor distT="0" distB="0" distL="114300" distR="114300" simplePos="0" relativeHeight="251664384" behindDoc="0" locked="0" layoutInCell="1" allowOverlap="1" wp14:anchorId="669D0839" wp14:editId="4B2279DD">
+          <wp:anchor distT="0" distB="0" distL="114300" distR="114300" simplePos="0" relativeHeight="251661312" behindDoc="0" locked="0" layoutInCell="1" allowOverlap="1" wp14:anchorId="41572C83" wp14:editId="277593B4">
             <wp:simplePos x="0" y="0"/>
             <wp:positionH relativeFrom="margin">
               <wp:align>center</wp:align>
             </wp:positionH>
             <wp:positionV relativeFrom="paragraph">
-              <wp:posOffset>1574482</wp:posOffset>
+              <wp:posOffset>1257936</wp:posOffset>
             </wp:positionV>
-            <wp:extent cx="9483328" cy="5057775"/>
-            <wp:effectExtent l="2857" t="0" r="6668" b="6667"/>
+            <wp:extent cx="9646463" cy="5153025"/>
+            <wp:effectExtent l="0" t="1270" r="0" b="0"/>
             <wp:wrapNone/>
-            <wp:docPr id="1830634508" name="Imagen 8"/>
+            <wp:docPr id="1391038232" name="Imagen 14"/>
             <wp:cNvGraphicFramePr>
               <a:graphicFrameLocks xmlns:a="http://schemas.openxmlformats.org/drawingml/2006/main" noChangeAspect="1"/>
             </wp:cNvGraphicFramePr>
@@ -246,13 +247,13 @@
               <a:graphicData uri="http://schemas.openxmlformats.org/drawingml/2006/picture">
                 <pic:pic xmlns:pic="http://schemas.openxmlformats.org/drawingml/2006/picture">
                   <pic:nvPicPr>
-                    <pic:cNvPr id="0" name="Picture 8"/>
+                    <pic:cNvPr id="0" name="Picture 14"/>
                     <pic:cNvPicPr>
                       <a:picLocks noChangeAspect="1" noChangeArrowheads="1"/>
                     </pic:cNvPicPr>
                   </pic:nvPicPr>
                   <pic:blipFill>
-                    <a:blip r:embed="rId7">
+                    <a:blip r:embed="rId7" cstate="print">
                       <a:extLst>
                         <a:ext uri="{28A0092B-C50C-407E-A947-70E740481C1C}">
                           <a14:useLocalDpi xmlns:a14="http://schemas.microsoft.com/office/drawing/2010/main" val="0"/>
@@ -267,7 +268,7 @@
                   <pic:spPr bwMode="auto">
                     <a:xfrm rot="16200000">
                       <a:off x="0" y="0"/>
-                      <a:ext cx="9483328" cy="5057775"/>
+                      <a:ext cx="9646463" cy="5153025"/>
                     </a:xfrm>
                     <a:prstGeom prst="rect">
                       <a:avLst/>
@@ -293,25 +294,25 @@
         <w:br w:type="page"/>
       </w:r>
     </w:p>
+    <w:p/>
     <w:p>
       <w:r>
         <w:rPr>
           <w:noProof/>
         </w:rPr>
-        <w:lastRenderedPageBreak/>
         <w:drawing>
-          <wp:anchor distT="0" distB="0" distL="114300" distR="114300" simplePos="0" relativeHeight="251663360" behindDoc="0" locked="0" layoutInCell="1" allowOverlap="1" wp14:anchorId="41F53509" wp14:editId="41B73EA0">
+          <wp:anchor distT="0" distB="0" distL="114300" distR="114300" simplePos="0" relativeHeight="251662336" behindDoc="0" locked="0" layoutInCell="1" allowOverlap="1" wp14:anchorId="61A980C1" wp14:editId="76AB94F6">
             <wp:simplePos x="0" y="0"/>
             <wp:positionH relativeFrom="margin">
               <wp:align>center</wp:align>
             </wp:positionH>
             <wp:positionV relativeFrom="paragraph">
-              <wp:posOffset>1555432</wp:posOffset>
+              <wp:posOffset>1257936</wp:posOffset>
             </wp:positionV>
-            <wp:extent cx="9597628" cy="5118735"/>
-            <wp:effectExtent l="0" t="8573" r="0" b="0"/>
+            <wp:extent cx="9646463" cy="5153025"/>
+            <wp:effectExtent l="0" t="1270" r="0" b="0"/>
             <wp:wrapNone/>
-            <wp:docPr id="984935203" name="Imagen 7"/>
+            <wp:docPr id="373043728" name="Imagen 15"/>
             <wp:cNvGraphicFramePr>
               <a:graphicFrameLocks xmlns:a="http://schemas.openxmlformats.org/drawingml/2006/main" noChangeAspect="1"/>
             </wp:cNvGraphicFramePr>
@@ -319,13 +320,13 @@
               <a:graphicData uri="http://schemas.openxmlformats.org/drawingml/2006/picture">
                 <pic:pic xmlns:pic="http://schemas.openxmlformats.org/drawingml/2006/picture">
                   <pic:nvPicPr>
-                    <pic:cNvPr id="0" name="Picture 7"/>
+                    <pic:cNvPr id="0" name="Picture 15"/>
                     <pic:cNvPicPr>
                       <a:picLocks noChangeAspect="1" noChangeArrowheads="1"/>
                     </pic:cNvPicPr>
                   </pic:nvPicPr>
                   <pic:blipFill>
-                    <a:blip r:embed="rId8">
+                    <a:blip r:embed="rId8" cstate="print">
                       <a:extLst>
                         <a:ext uri="{28A0092B-C50C-407E-A947-70E740481C1C}">
                           <a14:useLocalDpi xmlns:a14="http://schemas.microsoft.com/office/drawing/2010/main" val="0"/>
@@ -340,7 +341,7 @@
                   <pic:spPr bwMode="auto">
                     <a:xfrm rot="16200000">
                       <a:off x="0" y="0"/>
-                      <a:ext cx="9597628" cy="5118735"/>
+                      <a:ext cx="9646463" cy="5153025"/>
                     </a:xfrm>
                     <a:prstGeom prst="rect">
                       <a:avLst/>
@@ -366,25 +367,25 @@
         <w:br w:type="page"/>
       </w:r>
     </w:p>
+    <w:p/>
     <w:p>
       <w:r>
         <w:rPr>
           <w:noProof/>
         </w:rPr>
-        <w:lastRenderedPageBreak/>
         <w:drawing>
-          <wp:anchor distT="0" distB="0" distL="114300" distR="114300" simplePos="0" relativeHeight="251662336" behindDoc="0" locked="0" layoutInCell="1" allowOverlap="1" wp14:anchorId="74396992" wp14:editId="04089129">
+          <wp:anchor distT="0" distB="0" distL="114300" distR="114300" simplePos="0" relativeHeight="251663360" behindDoc="0" locked="0" layoutInCell="1" allowOverlap="1" wp14:anchorId="28A1EA04" wp14:editId="3A956F88">
             <wp:simplePos x="0" y="0"/>
             <wp:positionH relativeFrom="margin">
               <wp:align>center</wp:align>
             </wp:positionH>
             <wp:positionV relativeFrom="paragraph">
-              <wp:posOffset>1560513</wp:posOffset>
+              <wp:posOffset>1257936</wp:posOffset>
             </wp:positionV>
-            <wp:extent cx="9547251" cy="5091867"/>
-            <wp:effectExtent l="0" t="952" r="0" b="0"/>
+            <wp:extent cx="9646463" cy="5153025"/>
+            <wp:effectExtent l="0" t="1270" r="0" b="0"/>
             <wp:wrapNone/>
-            <wp:docPr id="204018706" name="Imagen 6"/>
+            <wp:docPr id="2120050683" name="Imagen 16"/>
             <wp:cNvGraphicFramePr>
               <a:graphicFrameLocks xmlns:a="http://schemas.openxmlformats.org/drawingml/2006/main" noChangeAspect="1"/>
             </wp:cNvGraphicFramePr>
@@ -392,13 +393,13 @@
               <a:graphicData uri="http://schemas.openxmlformats.org/drawingml/2006/picture">
                 <pic:pic xmlns:pic="http://schemas.openxmlformats.org/drawingml/2006/picture">
                   <pic:nvPicPr>
-                    <pic:cNvPr id="0" name="Picture 6"/>
+                    <pic:cNvPr id="0" name="Picture 16"/>
                     <pic:cNvPicPr>
                       <a:picLocks noChangeAspect="1" noChangeArrowheads="1"/>
                     </pic:cNvPicPr>
                   </pic:nvPicPr>
                   <pic:blipFill>
-                    <a:blip r:embed="rId9">
+                    <a:blip r:embed="rId9" cstate="print">
                       <a:extLst>
                         <a:ext uri="{28A0092B-C50C-407E-A947-70E740481C1C}">
                           <a14:useLocalDpi xmlns:a14="http://schemas.microsoft.com/office/drawing/2010/main" val="0"/>
@@ -413,7 +414,7 @@
                   <pic:spPr bwMode="auto">
                     <a:xfrm rot="16200000">
                       <a:off x="0" y="0"/>
-                      <a:ext cx="9547251" cy="5091867"/>
+                      <a:ext cx="9646463" cy="5153025"/>
                     </a:xfrm>
                     <a:prstGeom prst="rect">
                       <a:avLst/>
@@ -439,25 +440,25 @@
         <w:br w:type="page"/>
       </w:r>
     </w:p>
+    <w:p/>
     <w:p>
       <w:r>
         <w:rPr>
           <w:noProof/>
         </w:rPr>
-        <w:lastRenderedPageBreak/>
         <w:drawing>
-          <wp:anchor distT="0" distB="0" distL="114300" distR="114300" simplePos="0" relativeHeight="251661312" behindDoc="0" locked="0" layoutInCell="1" allowOverlap="1" wp14:anchorId="32DBBA01" wp14:editId="4AACDAE2">
+          <wp:anchor distT="0" distB="0" distL="114300" distR="114300" simplePos="0" relativeHeight="251664384" behindDoc="0" locked="0" layoutInCell="1" allowOverlap="1" wp14:anchorId="7ED16DD2" wp14:editId="4DDD09E5">
             <wp:simplePos x="0" y="0"/>
             <wp:positionH relativeFrom="margin">
               <wp:align>center</wp:align>
             </wp:positionH>
             <wp:positionV relativeFrom="paragraph">
-              <wp:posOffset>1531937</wp:posOffset>
+              <wp:posOffset>1291272</wp:posOffset>
             </wp:positionV>
-            <wp:extent cx="9651086" cy="5147246"/>
-            <wp:effectExtent l="4127" t="0" r="0" b="0"/>
+            <wp:extent cx="9503816" cy="5076825"/>
+            <wp:effectExtent l="3492" t="0" r="6033" b="6032"/>
             <wp:wrapNone/>
-            <wp:docPr id="20397309" name="Imagen 5"/>
+            <wp:docPr id="523455566" name="Imagen 17"/>
             <wp:cNvGraphicFramePr>
               <a:graphicFrameLocks xmlns:a="http://schemas.openxmlformats.org/drawingml/2006/main" noChangeAspect="1"/>
             </wp:cNvGraphicFramePr>
@@ -465,13 +466,13 @@
               <a:graphicData uri="http://schemas.openxmlformats.org/drawingml/2006/picture">
                 <pic:pic xmlns:pic="http://schemas.openxmlformats.org/drawingml/2006/picture">
                   <pic:nvPicPr>
-                    <pic:cNvPr id="0" name="Picture 5"/>
+                    <pic:cNvPr id="0" name="Picture 17"/>
                     <pic:cNvPicPr>
                       <a:picLocks noChangeAspect="1" noChangeArrowheads="1"/>
                     </pic:cNvPicPr>
                   </pic:nvPicPr>
                   <pic:blipFill>
-                    <a:blip r:embed="rId10">
+                    <a:blip r:embed="rId10" cstate="print">
                       <a:extLst>
                         <a:ext uri="{28A0092B-C50C-407E-A947-70E740481C1C}">
                           <a14:useLocalDpi xmlns:a14="http://schemas.microsoft.com/office/drawing/2010/main" val="0"/>
@@ -486,7 +487,7 @@
                   <pic:spPr bwMode="auto">
                     <a:xfrm rot="16200000">
                       <a:off x="0" y="0"/>
-                      <a:ext cx="9651086" cy="5147246"/>
+                      <a:ext cx="9503816" cy="5076825"/>
                     </a:xfrm>
                     <a:prstGeom prst="rect">
                       <a:avLst/>
@@ -512,25 +513,25 @@
         <w:br w:type="page"/>
       </w:r>
     </w:p>
+    <w:p/>
     <w:p>
       <w:r>
         <w:rPr>
           <w:noProof/>
         </w:rPr>
-        <w:lastRenderedPageBreak/>
         <w:drawing>
-          <wp:anchor distT="0" distB="0" distL="114300" distR="114300" simplePos="0" relativeHeight="251660288" behindDoc="0" locked="0" layoutInCell="1" allowOverlap="1" wp14:anchorId="41DB00C7" wp14:editId="051048E2">
+          <wp:anchor distT="0" distB="0" distL="114300" distR="114300" simplePos="0" relativeHeight="251665408" behindDoc="0" locked="0" layoutInCell="1" allowOverlap="1" wp14:anchorId="783A4CBC" wp14:editId="3533C1ED">
             <wp:simplePos x="0" y="0"/>
             <wp:positionH relativeFrom="margin">
               <wp:align>center</wp:align>
             </wp:positionH>
             <wp:positionV relativeFrom="paragraph">
-              <wp:posOffset>1571943</wp:posOffset>
+              <wp:posOffset>1298575</wp:posOffset>
             </wp:positionV>
-            <wp:extent cx="9495902" cy="5064481"/>
-            <wp:effectExtent l="6032" t="0" r="0" b="0"/>
+            <wp:extent cx="9515411" cy="5083019"/>
+            <wp:effectExtent l="6350" t="0" r="0" b="0"/>
             <wp:wrapNone/>
-            <wp:docPr id="1023463975" name="Imagen 3"/>
+            <wp:docPr id="270703262" name="Imagen 18"/>
             <wp:cNvGraphicFramePr>
               <a:graphicFrameLocks xmlns:a="http://schemas.openxmlformats.org/drawingml/2006/main" noChangeAspect="1"/>
             </wp:cNvGraphicFramePr>
@@ -538,13 +539,13 @@
               <a:graphicData uri="http://schemas.openxmlformats.org/drawingml/2006/picture">
                 <pic:pic xmlns:pic="http://schemas.openxmlformats.org/drawingml/2006/picture">
                   <pic:nvPicPr>
-                    <pic:cNvPr id="0" name="Picture 3"/>
+                    <pic:cNvPr id="0" name="Picture 18"/>
                     <pic:cNvPicPr>
                       <a:picLocks noChangeAspect="1" noChangeArrowheads="1"/>
                     </pic:cNvPicPr>
                   </pic:nvPicPr>
                   <pic:blipFill>
-                    <a:blip r:embed="rId11">
+                    <a:blip r:embed="rId11" cstate="print">
                       <a:extLst>
                         <a:ext uri="{28A0092B-C50C-407E-A947-70E740481C1C}">
                           <a14:useLocalDpi xmlns:a14="http://schemas.microsoft.com/office/drawing/2010/main" val="0"/>
@@ -559,7 +560,7 @@
                   <pic:spPr bwMode="auto">
                     <a:xfrm rot="16200000">
                       <a:off x="0" y="0"/>
-                      <a:ext cx="9495902" cy="5064481"/>
+                      <a:ext cx="9515411" cy="5083019"/>
                     </a:xfrm>
                     <a:prstGeom prst="rect">
                       <a:avLst/>
@@ -585,25 +586,25 @@
         <w:br w:type="page"/>
       </w:r>
     </w:p>
+    <w:p/>
     <w:p>
       <w:r>
         <w:rPr>
           <w:noProof/>
         </w:rPr>
-        <w:lastRenderedPageBreak/>
         <w:drawing>
-          <wp:anchor distT="0" distB="0" distL="114300" distR="114300" simplePos="0" relativeHeight="251659264" behindDoc="0" locked="0" layoutInCell="1" allowOverlap="1" wp14:anchorId="5E27869D" wp14:editId="75F46853">
+          <wp:anchor distT="0" distB="0" distL="114300" distR="114300" simplePos="0" relativeHeight="251666432" behindDoc="0" locked="0" layoutInCell="1" allowOverlap="1" wp14:anchorId="4D8657D6" wp14:editId="67C4844E">
             <wp:simplePos x="0" y="0"/>
             <wp:positionH relativeFrom="margin">
               <wp:align>center</wp:align>
             </wp:positionH>
             <wp:positionV relativeFrom="paragraph">
-              <wp:posOffset>1580516</wp:posOffset>
+              <wp:posOffset>1216977</wp:posOffset>
             </wp:positionV>
-            <wp:extent cx="9491277" cy="5049847"/>
-            <wp:effectExtent l="0" t="8255" r="6985" b="6985"/>
+            <wp:extent cx="9656263" cy="5158260"/>
+            <wp:effectExtent l="952" t="0" r="3493" b="3492"/>
             <wp:wrapNone/>
-            <wp:docPr id="1560370927" name="Imagen 2"/>
+            <wp:docPr id="592863993" name="Imagen 19"/>
             <wp:cNvGraphicFramePr>
               <a:graphicFrameLocks xmlns:a="http://schemas.openxmlformats.org/drawingml/2006/main" noChangeAspect="1"/>
             </wp:cNvGraphicFramePr>
@@ -611,13 +612,13 @@
               <a:graphicData uri="http://schemas.openxmlformats.org/drawingml/2006/picture">
                 <pic:pic xmlns:pic="http://schemas.openxmlformats.org/drawingml/2006/picture">
                   <pic:nvPicPr>
-                    <pic:cNvPr id="0" name="Picture 2"/>
+                    <pic:cNvPr id="0" name="Picture 19"/>
                     <pic:cNvPicPr>
                       <a:picLocks noChangeAspect="1" noChangeArrowheads="1"/>
                     </pic:cNvPicPr>
                   </pic:nvPicPr>
                   <pic:blipFill>
-                    <a:blip r:embed="rId12">
+                    <a:blip r:embed="rId12" cstate="print">
                       <a:extLst>
                         <a:ext uri="{28A0092B-C50C-407E-A947-70E740481C1C}">
                           <a14:useLocalDpi xmlns:a14="http://schemas.microsoft.com/office/drawing/2010/main" val="0"/>
@@ -632,7 +633,7 @@
                   <pic:spPr bwMode="auto">
                     <a:xfrm rot="16200000">
                       <a:off x="0" y="0"/>
-                      <a:ext cx="9491277" cy="5049847"/>
+                      <a:ext cx="9656263" cy="5158260"/>
                     </a:xfrm>
                     <a:prstGeom prst="rect">
                       <a:avLst/>
@@ -665,18 +666,18 @@
         </w:rPr>
         <w:lastRenderedPageBreak/>
         <w:drawing>
-          <wp:anchor distT="0" distB="0" distL="114300" distR="114300" simplePos="0" relativeHeight="251658240" behindDoc="0" locked="0" layoutInCell="1" allowOverlap="1" wp14:anchorId="029F6A2A" wp14:editId="33FB955A">
+          <wp:anchor distT="0" distB="0" distL="114300" distR="114300" simplePos="0" relativeHeight="251667456" behindDoc="0" locked="0" layoutInCell="1" allowOverlap="1" wp14:anchorId="0459B36C" wp14:editId="32CAE684">
             <wp:simplePos x="0" y="0"/>
             <wp:positionH relativeFrom="margin">
               <wp:align>center</wp:align>
             </wp:positionH>
             <wp:positionV relativeFrom="paragraph">
-              <wp:posOffset>1566863</wp:posOffset>
+              <wp:posOffset>1510031</wp:posOffset>
             </wp:positionV>
-            <wp:extent cx="9545915" cy="5091154"/>
-            <wp:effectExtent l="0" t="1588" r="0" b="0"/>
+            <wp:extent cx="9741560" cy="5203825"/>
+            <wp:effectExtent l="1905" t="0" r="0" b="0"/>
             <wp:wrapNone/>
-            <wp:docPr id="1608989304" name="Imagen 1"/>
+            <wp:docPr id="1271660514" name="Imagen 20"/>
             <wp:cNvGraphicFramePr>
               <a:graphicFrameLocks xmlns:a="http://schemas.openxmlformats.org/drawingml/2006/main" noChangeAspect="1"/>
             </wp:cNvGraphicFramePr>
@@ -684,13 +685,13 @@
               <a:graphicData uri="http://schemas.openxmlformats.org/drawingml/2006/picture">
                 <pic:pic xmlns:pic="http://schemas.openxmlformats.org/drawingml/2006/picture">
                   <pic:nvPicPr>
-                    <pic:cNvPr id="0" name="Picture 1"/>
+                    <pic:cNvPr id="0" name="Picture 20"/>
                     <pic:cNvPicPr>
                       <a:picLocks noChangeAspect="1" noChangeArrowheads="1"/>
                     </pic:cNvPicPr>
                   </pic:nvPicPr>
                   <pic:blipFill>
-                    <a:blip r:embed="rId13">
+                    <a:blip r:embed="rId13" cstate="print">
                       <a:extLst>
                         <a:ext uri="{28A0092B-C50C-407E-A947-70E740481C1C}">
                           <a14:useLocalDpi xmlns:a14="http://schemas.microsoft.com/office/drawing/2010/main" val="0"/>
@@ -705,7 +706,7 @@
                   <pic:spPr bwMode="auto">
                     <a:xfrm rot="16200000">
                       <a:off x="0" y="0"/>
-                      <a:ext cx="9545915" cy="5091154"/>
+                      <a:ext cx="9741560" cy="5203825"/>
                     </a:xfrm>
                     <a:prstGeom prst="rect">
                       <a:avLst/>

</xml_diff>